<commit_message>
Removes 1.9 language spec tags. Adds some experimental scripts.
codeplexcomment

TFS Changeset 1968776
</commit_message>
<xml_diff>
--- a/Languages/Ruby/Docs/Ruby Language.docx
+++ b/Languages/Ruby/Docs/Ruby Language.docx
@@ -10749,7 +10749,13 @@
         <w:t>‘,’</w:t>
       </w:r>
       <w:r>
-        <w:t xml:space="preserve">  default-parameter-list  </w:t>
+        <w:t xml:space="preserve">  default-</w:t>
+      </w:r>
+      <w:r>
+        <w:t>block-</w:t>
+      </w:r>
+      <w:r>
+        <w:t xml:space="preserve">parameter-list  </w:t>
       </w:r>
       <w:r>
         <w:rPr>
@@ -10782,7 +10788,13 @@
         <w:t>‘,’</w:t>
       </w:r>
       <w:r>
-        <w:t xml:space="preserve">  default-parameter-list  </w:t>
+        <w:t xml:space="preserve">  default-</w:t>
+      </w:r>
+      <w:r>
+        <w:t>block-</w:t>
+      </w:r>
+      <w:r>
+        <w:t xml:space="preserve">parameter-list  </w:t>
       </w:r>
       <w:r>
         <w:rPr>
@@ -10827,7 +10839,13 @@
         <w:t>‘,’</w:t>
       </w:r>
       <w:r>
-        <w:t xml:space="preserve">  default-parameter-list  block-parameter</w:t>
+        <w:t xml:space="preserve">  default-</w:t>
+      </w:r>
+      <w:r>
+        <w:t>block-</w:t>
+      </w:r>
+      <w:r>
+        <w:t>parameter-list  block-parameter</w:t>
       </w:r>
       <w:r>
         <w:rPr>
@@ -10851,7 +10869,13 @@
         <w:t xml:space="preserve">‘,’ </w:t>
       </w:r>
       <w:r>
-        <w:t xml:space="preserve"> default-parameter-list  </w:t>
+        <w:t xml:space="preserve"> default-</w:t>
+      </w:r>
+      <w:r>
+        <w:t>block-</w:t>
+      </w:r>
+      <w:r>
+        <w:t xml:space="preserve">parameter-list  </w:t>
       </w:r>
       <w:r>
         <w:rPr>
@@ -10969,7 +10993,13 @@
       <w:r>
         <w:lastRenderedPageBreak/>
         <w:tab/>
-        <w:t xml:space="preserve">default-parameter-list  </w:t>
+        <w:t>default-</w:t>
+      </w:r>
+      <w:r>
+        <w:t>block-</w:t>
+      </w:r>
+      <w:r>
+        <w:t xml:space="preserve">parameter-list  </w:t>
       </w:r>
       <w:r>
         <w:rPr>
@@ -10993,7 +11023,13 @@
       </w:pPr>
       <w:r>
         <w:tab/>
-        <w:t xml:space="preserve">default-parameter-list  </w:t>
+        <w:t>default-</w:t>
+      </w:r>
+      <w:r>
+        <w:t>block-</w:t>
+      </w:r>
+      <w:r>
+        <w:t xml:space="preserve">parameter-list  </w:t>
       </w:r>
       <w:r>
         <w:rPr>
@@ -11026,7 +11062,13 @@
       </w:pPr>
       <w:r>
         <w:tab/>
-        <w:t>default-parameter-list  block-parameter</w:t>
+        <w:t>default-</w:t>
+      </w:r>
+      <w:r>
+        <w:t>block-</w:t>
+      </w:r>
+      <w:r>
+        <w:t>parameter-list  block-parameter</w:t>
       </w:r>
       <w:r>
         <w:rPr>
@@ -11041,7 +11083,13 @@
       </w:pPr>
       <w:r>
         <w:tab/>
-        <w:t xml:space="preserve">default-parameter-list  </w:t>
+        <w:t>default-</w:t>
+      </w:r>
+      <w:r>
+        <w:t>block-</w:t>
+      </w:r>
+      <w:r>
+        <w:t xml:space="preserve">parameter-list  </w:t>
       </w:r>
       <w:r>
         <w:rPr>
@@ -11311,6 +11359,8 @@
         </w:rPr>
         <w:t>1.8</w:t>
       </w:r>
+      <w:bookmarkStart w:id="0" w:name="_GoBack"/>
+      <w:bookmarkEnd w:id="0"/>
       <w:r>
         <w:rPr>
           <w:color w:val="7F7F7F" w:themeColor="text1" w:themeTint="80"/>
@@ -11411,6 +11461,127 @@
         <w:pStyle w:val="Grammar"/>
       </w:pPr>
       <w:r>
+        <w:t>default-</w:t>
+      </w:r>
+      <w:r>
+        <w:t>block-</w:t>
+      </w:r>
+      <w:r>
+        <w:t>parameter-list</w:t>
+      </w:r>
+      <w:r>
+        <w:rPr>
+          <w:i w:val="0"/>
+          <w:vertAlign w:val="superscript"/>
+        </w:rPr>
+        <w:t>1.9</w:t>
+      </w:r>
+      <w:r>
+        <w:t>:</w:t>
+      </w:r>
+      <w:r>
+        <w:br/>
+        <w:t>default-</w:t>
+      </w:r>
+      <w:r>
+        <w:t>block-</w:t>
+      </w:r>
+      <w:r>
+        <w:t>parameter</w:t>
+      </w:r>
+      <w:r>
+        <w:t xml:space="preserve"> </w:t>
+      </w:r>
+      <w:r>
+        <w:br/>
+      </w:r>
+      <w:r>
+        <w:t>default-</w:t>
+      </w:r>
+      <w:r>
+        <w:t>block-</w:t>
+      </w:r>
+      <w:r>
+        <w:t>parameter</w:t>
+      </w:r>
+      <w:r>
+        <w:t xml:space="preserve">-list  </w:t>
+      </w:r>
+      <w:r>
+        <w:rPr>
+          <w:i w:val="0"/>
+        </w:rPr>
+        <w:t>‘,’</w:t>
+      </w:r>
+      <w:r>
+        <w:t xml:space="preserve">  default-</w:t>
+      </w:r>
+      <w:r>
+        <w:t>block-</w:t>
+      </w:r>
+      <w:r>
+        <w:t>parameter</w:t>
+      </w:r>
+    </w:p>
+    <w:p>
+      <w:pPr>
+        <w:pStyle w:val="Grammar"/>
+      </w:pPr>
+    </w:p>
+    <w:p>
+      <w:pPr>
+        <w:pStyle w:val="Grammar"/>
+      </w:pPr>
+      <w:r>
+        <w:t>default-</w:t>
+      </w:r>
+      <w:r>
+        <w:t>block-</w:t>
+      </w:r>
+      <w:r>
+        <w:t>parameter</w:t>
+      </w:r>
+      <w:r>
+        <w:rPr>
+          <w:i w:val="0"/>
+          <w:vertAlign w:val="superscript"/>
+        </w:rPr>
+        <w:t>1.9</w:t>
+      </w:r>
+      <w:r>
+        <w:t>:</w:t>
+      </w:r>
+    </w:p>
+    <w:p>
+      <w:pPr>
+        <w:pStyle w:val="Grammar"/>
+      </w:pPr>
+      <w:r>
+        <w:rPr>
+          <w:i w:val="0"/>
+        </w:rPr>
+        <w:tab/>
+      </w:r>
+      <w:r>
+        <w:rPr>
+          <w:i w:val="0"/>
+        </w:rPr>
+        <w:t xml:space="preserve">IDENTIFIER  ‘=’  </w:t>
+      </w:r>
+      <w:r>
+        <w:t>primary</w:t>
+      </w:r>
+    </w:p>
+    <w:p>
+      <w:pPr>
+        <w:pStyle w:val="Grammar"/>
+      </w:pPr>
+    </w:p>
+    <w:p>
+      <w:pPr>
+        <w:pStyle w:val="Grammar"/>
+      </w:pPr>
+      <w:r>
         <w:t>parenthesized</w:t>
       </w:r>
       <w:r>
@@ -11823,8 +11994,517 @@
         <w:pStyle w:val="Grammar"/>
       </w:pPr>
       <w:r>
+        <w:t>block-parameter</w:t>
+      </w:r>
+      <w:r>
+        <w:rPr>
+          <w:vertAlign w:val="superscript"/>
+        </w:rPr>
+        <w:t>opt</w:t>
+      </w:r>
+      <w:r>
+        <w:t>:</w:t>
+      </w:r>
+      <w:r>
+        <w:br/>
+      </w:r>
+      <w:r>
+        <w:rPr>
+          <w:i w:val="0"/>
+        </w:rPr>
+        <w:t>‘</w:t>
+      </w:r>
+      <w:r>
+        <w:rPr>
+          <w:i w:val="0"/>
+        </w:rPr>
+        <w:t>,</w:t>
+      </w:r>
+      <w:r>
+        <w:rPr>
+          <w:i w:val="0"/>
+        </w:rPr>
+        <w:t>’</w:t>
+      </w:r>
+      <w:r>
+        <w:rPr>
+          <w:i w:val="0"/>
+        </w:rPr>
+        <w:t xml:space="preserve">  </w:t>
+      </w:r>
+      <w:r>
+        <w:t>block-parameter</w:t>
+      </w:r>
+      <w:r>
+        <w:br/>
+      </w:r>
+    </w:p>
+    <w:p>
+      <w:pPr>
+        <w:pStyle w:val="Grammar"/>
+      </w:pPr>
+      <w:r>
+        <w:t>block-parameter:</w:t>
+      </w:r>
+      <w:r>
+        <w:br/>
+      </w:r>
+      <w:r>
+        <w:rPr>
+          <w:i w:val="0"/>
+        </w:rPr>
+        <w:t>‘&amp;’</w:t>
+      </w:r>
+      <w:r>
+        <w:rPr>
+          <w:i w:val="0"/>
+          <w:vertAlign w:val="superscript"/>
+        </w:rPr>
+        <w:t>BLOCK</w:t>
+      </w:r>
+      <w:r>
+        <w:rPr>
+          <w:i w:val="0"/>
+        </w:rPr>
+        <w:t xml:space="preserve">  </w:t>
+      </w:r>
+      <w:r>
+        <w:t>parameter</w:t>
+      </w:r>
+      <w:r>
+        <w:rPr>
+          <w:vertAlign w:val="superscript"/>
+        </w:rPr>
+        <w:t>opt</w:t>
+      </w:r>
+      <w:r>
+        <w:br/>
+      </w:r>
+      <w:r>
+        <w:rPr>
+          <w:i w:val="0"/>
+        </w:rPr>
+        <w:t>‘&amp;’</w:t>
+      </w:r>
+      <w:r>
+        <w:rPr>
+          <w:i w:val="0"/>
+        </w:rPr>
+        <w:t xml:space="preserve">  </w:t>
+      </w:r>
+      <w:r>
+        <w:t>parameter</w:t>
+      </w:r>
+      <w:r>
+        <w:rPr>
+          <w:vertAlign w:val="superscript"/>
+        </w:rPr>
+        <w:t>opt</w:t>
+      </w:r>
+    </w:p>
+    <w:p>
+      <w:pPr>
+        <w:pStyle w:val="Grammar"/>
+      </w:pPr>
+    </w:p>
+    <w:p>
+      <w:pPr>
+        <w:pStyle w:val="Grammar"/>
+      </w:pPr>
+      <w:r>
+        <w:t>parameter:</w:t>
+      </w:r>
+      <w:r>
+        <w:br/>
+      </w:r>
+      <w:r>
+        <w:rPr>
+          <w:i w:val="0"/>
+        </w:rPr>
+        <w:t>IDENTIFIER</w:t>
+      </w:r>
+    </w:p>
+    <w:p>
+      <w:pPr>
+        <w:pStyle w:val="Heading3"/>
+      </w:pPr>
+      <w:r>
+        <w:t>Literals</w:t>
+      </w:r>
+      <w:r>
+        <w:t xml:space="preserve"> and Strings</w:t>
+      </w:r>
+    </w:p>
+    <w:p>
+      <w:pPr>
+        <w:pStyle w:val="Grammar"/>
+      </w:pPr>
+      <w:r>
+        <w:t>numeric</w:t>
+      </w:r>
+      <w:r>
+        <w:t>-literal</w:t>
+      </w:r>
+      <w:r>
+        <w:tab/>
+      </w:r>
+      <w:r>
+        <w:br/>
+      </w:r>
+      <w:r>
+        <w:rPr>
+          <w:i w:val="0"/>
+        </w:rPr>
+        <w:t>INTEGER</w:t>
+      </w:r>
+      <w:r>
+        <w:rPr>
+          <w:i w:val="0"/>
+        </w:rPr>
+        <w:br/>
+        <w:t>FLOAT</w:t>
+      </w:r>
+      <w:r>
+        <w:rPr>
+          <w:i w:val="0"/>
+        </w:rPr>
+        <w:br/>
+      </w:r>
+      <w:r>
+        <w:rPr>
+          <w:i w:val="0"/>
+        </w:rPr>
+        <w:t xml:space="preserve">UNARY-MINUS-FOLLOWED-BY-NUMBER </w:t>
+      </w:r>
+      <w:r>
+        <w:rPr>
+          <w:i w:val="0"/>
+        </w:rPr>
+        <w:t xml:space="preserve"> INTEGER</w:t>
+      </w:r>
+      <w:r>
+        <w:rPr>
+          <w:i w:val="0"/>
+        </w:rPr>
+        <w:br/>
+        <w:t>UNARY-MINUS-</w:t>
+      </w:r>
+      <w:r>
+        <w:rPr>
+          <w:i w:val="0"/>
+        </w:rPr>
+        <w:t>FOLLOWED-BY-</w:t>
+      </w:r>
+      <w:r>
+        <w:rPr>
+          <w:i w:val="0"/>
+        </w:rPr>
+        <w:t>NUMBER  FLOAT</w:t>
+      </w:r>
+    </w:p>
+    <w:p>
+      <w:pPr>
+        <w:pStyle w:val="Grammar"/>
+      </w:pPr>
+    </w:p>
+    <w:p>
+      <w:pPr>
+        <w:pStyle w:val="Grammar"/>
+      </w:pPr>
+      <w:r>
+        <w:t>symbolic-literal:</w:t>
+      </w:r>
+      <w:r>
+        <w:br/>
+      </w:r>
+      <w:r>
+        <w:rPr>
+          <w:i w:val="0"/>
+        </w:rPr>
+        <w:t>SYMBOL-BEGIN</w:t>
+      </w:r>
+      <w:r>
+        <w:t xml:space="preserve">  method-name-or-keyword</w:t>
+      </w:r>
+      <w:r>
+        <w:br/>
+      </w:r>
+      <w:r>
+        <w:rPr>
+          <w:i w:val="0"/>
+        </w:rPr>
+        <w:t>SYMBOL-BEGIN</w:t>
+      </w:r>
+      <w:r>
+        <w:t xml:space="preserve">  variable-name </w:t>
+      </w:r>
+    </w:p>
+    <w:p>
+      <w:pPr>
+        <w:pStyle w:val="Grammar"/>
+      </w:pPr>
+    </w:p>
+    <w:p>
+      <w:pPr>
+        <w:pStyle w:val="Grammar"/>
+      </w:pPr>
+      <w:r>
+        <w:t>symbolic-expression:</w:t>
+      </w:r>
+      <w:r>
+        <w:br/>
+      </w:r>
+      <w:r>
+        <w:rPr>
+          <w:i w:val="0"/>
+        </w:rPr>
+        <w:t>SYMBOL-BEGIN</w:t>
+      </w:r>
+      <w:r>
+        <w:t xml:space="preserve">  </w:t>
+      </w:r>
+      <w:r>
+        <w:t>string-contents</w:t>
+      </w:r>
+      <w:r>
+        <w:rPr>
+          <w:vertAlign w:val="superscript"/>
+        </w:rPr>
+        <w:t>opt</w:t>
+      </w:r>
+      <w:r>
+        <w:t xml:space="preserve"> </w:t>
+      </w:r>
+      <w:r>
+        <w:rPr>
+          <w:i w:val="0"/>
+        </w:rPr>
+        <w:t xml:space="preserve"> STRING-END</w:t>
+      </w:r>
+    </w:p>
+    <w:p>
+      <w:pPr>
+        <w:pStyle w:val="Grammar"/>
+      </w:pPr>
+    </w:p>
+    <w:p>
+      <w:pPr>
+        <w:pStyle w:val="Grammar"/>
+      </w:pPr>
+      <w:r>
+        <w:t>string-contents:</w:t>
+      </w:r>
+      <w:r>
+        <w:br/>
+        <w:t>string-contents  string-content</w:t>
+      </w:r>
+    </w:p>
+    <w:p>
+      <w:pPr>
+        <w:pStyle w:val="Grammar"/>
+      </w:pPr>
+    </w:p>
+    <w:p>
+      <w:pPr>
+        <w:pStyle w:val="Grammar"/>
+      </w:pPr>
+      <w:r>
+        <w:t>string-content:</w:t>
+      </w:r>
+      <w:r>
+        <w:br/>
+      </w:r>
+      <w:r>
+        <w:rPr>
+          <w:i w:val="0"/>
+        </w:rPr>
+        <w:t>STRING-CONTENT</w:t>
+      </w:r>
+      <w:r>
+        <w:rPr>
+          <w:u w:val="single"/>
+        </w:rPr>
+        <w:br/>
+      </w:r>
+      <w:r>
+        <w:rPr>
+          <w:i w:val="0"/>
+        </w:rPr>
+        <w:t>STRING-EMBEDDED-VARIABLE-BEGIN</w:t>
+      </w:r>
+      <w:r>
+        <w:t xml:space="preserve">   embedded-variable</w:t>
+      </w:r>
+      <w:r>
+        <w:br/>
+      </w:r>
+      <w:r>
+        <w:rPr>
+          <w:i w:val="0"/>
+        </w:rPr>
+        <w:t>STRING-EMBEDDED-CODE-BEGIN</w:t>
+      </w:r>
+      <w:r>
+        <w:t xml:space="preserve">   statement-list  </w:t>
+      </w:r>
+      <w:r>
+        <w:rPr>
+          <w:i w:val="0"/>
+        </w:rPr>
+        <w:t>‘}’</w:t>
+      </w:r>
+    </w:p>
+    <w:p>
+      <w:pPr>
+        <w:pStyle w:val="Grammar"/>
+      </w:pPr>
+    </w:p>
+    <w:p>
+      <w:pPr>
+        <w:pStyle w:val="Grammar"/>
+      </w:pPr>
+      <w:r>
+        <w:t>string-embedded-variable:</w:t>
+      </w:r>
+      <w:r>
+        <w:br/>
+      </w:r>
+      <w:r>
+        <w:rPr>
+          <w:i w:val="0"/>
+        </w:rPr>
+        <w:t>GLOBAL-VARIABLE</w:t>
+      </w:r>
+      <w:r>
+        <w:rPr>
+          <w:i w:val="0"/>
+        </w:rPr>
+        <w:br/>
+        <w:t>INSTANCE-VARIABLE</w:t>
+      </w:r>
+      <w:r>
+        <w:rPr>
+          <w:i w:val="0"/>
+        </w:rPr>
+        <w:br/>
+        <w:t>CLASS-VARIABLE</w:t>
+      </w:r>
+      <w:r>
+        <w:br/>
+      </w:r>
+      <w:r>
+        <w:t>match-reference</w:t>
+      </w:r>
+    </w:p>
+    <w:p>
+      <w:pPr>
+        <w:pStyle w:val="Grammar"/>
+      </w:pPr>
+    </w:p>
+    <w:p>
+      <w:pPr>
+        <w:pStyle w:val="Grammar"/>
+      </w:pPr>
+      <w:r>
+        <w:t>string:</w:t>
+      </w:r>
+      <w:r>
+        <w:br/>
+      </w:r>
+      <w:r>
+        <w:rPr>
+          <w:i w:val="0"/>
+        </w:rPr>
+        <w:t>STRING-BEGIN</w:t>
+      </w:r>
+      <w:r>
+        <w:t xml:space="preserve">  </w:t>
+      </w:r>
+      <w:r>
+        <w:t>string-contents</w:t>
+      </w:r>
+      <w:r>
+        <w:rPr>
+          <w:vertAlign w:val="superscript"/>
+        </w:rPr>
+        <w:t>opt</w:t>
+      </w:r>
+      <w:r>
+        <w:t xml:space="preserve">  </w:t>
+      </w:r>
+      <w:r>
+        <w:rPr>
+          <w:i w:val="0"/>
+        </w:rPr>
+        <w:t>STRING-END</w:t>
+      </w:r>
+    </w:p>
+    <w:p>
+      <w:pPr>
+        <w:pStyle w:val="Grammar"/>
+      </w:pPr>
+    </w:p>
+    <w:p>
+      <w:pPr>
+        <w:pStyle w:val="Grammar"/>
+      </w:pPr>
+      <w:r>
+        <w:t>string</w:t>
+      </w:r>
+      <w:r>
+        <w:t>-concatenation:</w:t>
+      </w:r>
+      <w:r>
+        <w:br/>
+        <w:t>string</w:t>
+      </w:r>
+      <w:r>
+        <w:br/>
+        <w:t>string</w:t>
+      </w:r>
+      <w:r>
+        <w:t>-concatenation  string</w:t>
+      </w:r>
+    </w:p>
+    <w:p>
+      <w:pPr>
+        <w:pStyle w:val="Grammar"/>
+      </w:pPr>
+    </w:p>
+    <w:p>
+      <w:pPr>
+        <w:pStyle w:val="Grammar"/>
+      </w:pPr>
+      <w:r>
         <w:lastRenderedPageBreak/>
-        <w:t>block-parameter</w:t>
+        <w:t>shell</w:t>
+      </w:r>
+      <w:r>
+        <w:t>-string</w:t>
+      </w:r>
+      <w:r>
+        <w:t>:</w:t>
+      </w:r>
+      <w:r>
+        <w:br/>
+      </w:r>
+      <w:r>
+        <w:rPr>
+          <w:i w:val="0"/>
+        </w:rPr>
+        <w:t>SHELL</w:t>
+      </w:r>
+      <w:r>
+        <w:rPr>
+          <w:i w:val="0"/>
+        </w:rPr>
+        <w:t>-STRING-BEGIN</w:t>
+      </w:r>
+      <w:r>
+        <w:t xml:space="preserve">  </w:t>
+      </w:r>
+      <w:r>
+        <w:t>string-contents</w:t>
       </w:r>
       <w:r>
         <w:rPr>
@@ -11833,6 +12513,31 @@
         <w:t>opt</w:t>
       </w:r>
       <w:r>
+        <w:t xml:space="preserve">  </w:t>
+      </w:r>
+      <w:r>
+        <w:rPr>
+          <w:i w:val="0"/>
+        </w:rPr>
+        <w:t>STRING-END</w:t>
+      </w:r>
+    </w:p>
+    <w:p>
+      <w:pPr>
+        <w:pStyle w:val="Grammar"/>
+      </w:pPr>
+    </w:p>
+    <w:p>
+      <w:pPr>
+        <w:pStyle w:val="Grammar"/>
+      </w:pPr>
+      <w:r>
+        <w:t>regular</w:t>
+      </w:r>
+      <w:r>
+        <w:t>-expression</w:t>
+      </w:r>
+      <w:r>
         <w:t>:</w:t>
       </w:r>
       <w:r>
@@ -11842,116 +12547,28 @@
         <w:rPr>
           <w:i w:val="0"/>
         </w:rPr>
-        <w:t>‘</w:t>
-      </w:r>
-      <w:r>
-        <w:rPr>
-          <w:i w:val="0"/>
-        </w:rPr>
-        <w:t>,</w:t>
-      </w:r>
-      <w:r>
-        <w:rPr>
-          <w:i w:val="0"/>
-        </w:rPr>
-        <w:t>’</w:t>
-      </w:r>
-      <w:r>
-        <w:rPr>
-          <w:i w:val="0"/>
-        </w:rPr>
+        <w:t>REGULAR-EXPRESSION-BEGIN</w:t>
+      </w:r>
+      <w:r>
         <w:t xml:space="preserve">  </w:t>
       </w:r>
       <w:r>
-        <w:t>block-parameter</w:t>
-      </w:r>
-      <w:r>
-        <w:br/>
-      </w:r>
-    </w:p>
-    <w:p>
-      <w:pPr>
-        <w:pStyle w:val="Grammar"/>
-      </w:pPr>
-      <w:r>
-        <w:t>block-parameter:</w:t>
-      </w:r>
-      <w:r>
-        <w:br/>
-      </w:r>
-      <w:r>
-        <w:rPr>
-          <w:i w:val="0"/>
-        </w:rPr>
-        <w:t>‘&amp;’</w:t>
-      </w:r>
-      <w:r>
-        <w:rPr>
-          <w:i w:val="0"/>
+        <w:t>string-contents</w:t>
+      </w:r>
+      <w:r>
+        <w:rPr>
           <w:vertAlign w:val="superscript"/>
         </w:rPr>
-        <w:t>BLOCK</w:t>
-      </w:r>
-      <w:r>
-        <w:rPr>
-          <w:i w:val="0"/>
-        </w:rPr>
+        <w:t>opt</w:t>
+      </w:r>
+      <w:r>
         <w:t xml:space="preserve">  </w:t>
       </w:r>
       <w:r>
-        <w:t>parameter</w:t>
-      </w:r>
-      <w:r>
-        <w:rPr>
-          <w:vertAlign w:val="superscript"/>
-        </w:rPr>
-        <w:t>opt</w:t>
-      </w:r>
-      <w:r>
-        <w:br/>
-      </w:r>
-      <w:r>
-        <w:rPr>
-          <w:i w:val="0"/>
-        </w:rPr>
-        <w:t>‘&amp;’</w:t>
-      </w:r>
-      <w:r>
-        <w:rPr>
-          <w:i w:val="0"/>
-        </w:rPr>
-        <w:t xml:space="preserve">  </w:t>
-      </w:r>
-      <w:r>
-        <w:t>parameter</w:t>
-      </w:r>
-      <w:r>
-        <w:rPr>
-          <w:vertAlign w:val="superscript"/>
-        </w:rPr>
-        <w:t>opt</w:t>
-      </w:r>
-    </w:p>
-    <w:p>
-      <w:pPr>
-        <w:pStyle w:val="Grammar"/>
-      </w:pPr>
-    </w:p>
-    <w:p>
-      <w:pPr>
-        <w:pStyle w:val="Grammar"/>
-      </w:pPr>
-      <w:r>
-        <w:t>parameter:</w:t>
-      </w:r>
-      <w:r>
-        <w:br/>
-      </w:r>
-      <w:r>
-        <w:rPr>
-          <w:i w:val="0"/>
-        </w:rPr>
-        <w:t>IDENTIFIER</w:t>
+        <w:rPr>
+          <w:i w:val="0"/>
+        </w:rPr>
+        <w:t>REGULAR-EXPRESSION-END</w:t>
       </w:r>
     </w:p>
     <w:p>
@@ -11959,453 +12576,6 @@
         <w:pStyle w:val="Heading3"/>
       </w:pPr>
       <w:r>
-        <w:t>Literals</w:t>
-      </w:r>
-      <w:r>
-        <w:t xml:space="preserve"> and Strings</w:t>
-      </w:r>
-    </w:p>
-    <w:p>
-      <w:pPr>
-        <w:pStyle w:val="Grammar"/>
-      </w:pPr>
-      <w:r>
-        <w:t>numeric</w:t>
-      </w:r>
-      <w:r>
-        <w:t>-literal</w:t>
-      </w:r>
-      <w:r>
-        <w:tab/>
-      </w:r>
-      <w:r>
-        <w:br/>
-      </w:r>
-      <w:r>
-        <w:rPr>
-          <w:i w:val="0"/>
-        </w:rPr>
-        <w:t>INTEGER</w:t>
-      </w:r>
-      <w:r>
-        <w:rPr>
-          <w:i w:val="0"/>
-        </w:rPr>
-        <w:br/>
-        <w:t>FLOAT</w:t>
-      </w:r>
-      <w:r>
-        <w:rPr>
-          <w:i w:val="0"/>
-        </w:rPr>
-        <w:br/>
-      </w:r>
-      <w:r>
-        <w:rPr>
-          <w:i w:val="0"/>
-        </w:rPr>
-        <w:t xml:space="preserve">UNARY-MINUS-FOLLOWED-BY-NUMBER </w:t>
-      </w:r>
-      <w:r>
-        <w:rPr>
-          <w:i w:val="0"/>
-        </w:rPr>
-        <w:t xml:space="preserve"> INTEGER</w:t>
-      </w:r>
-      <w:r>
-        <w:rPr>
-          <w:i w:val="0"/>
-        </w:rPr>
-        <w:br/>
-        <w:t>UNARY-MINUS-</w:t>
-      </w:r>
-      <w:r>
-        <w:rPr>
-          <w:i w:val="0"/>
-        </w:rPr>
-        <w:t>FOLLOWED-BY-</w:t>
-      </w:r>
-      <w:r>
-        <w:rPr>
-          <w:i w:val="0"/>
-        </w:rPr>
-        <w:t>NUMBER  FLOAT</w:t>
-      </w:r>
-    </w:p>
-    <w:p>
-      <w:pPr>
-        <w:pStyle w:val="Grammar"/>
-      </w:pPr>
-    </w:p>
-    <w:p>
-      <w:pPr>
-        <w:pStyle w:val="Grammar"/>
-      </w:pPr>
-      <w:r>
-        <w:t>symbolic-literal:</w:t>
-      </w:r>
-      <w:r>
-        <w:br/>
-      </w:r>
-      <w:r>
-        <w:rPr>
-          <w:i w:val="0"/>
-        </w:rPr>
-        <w:t>SYMBOL-BEGIN</w:t>
-      </w:r>
-      <w:r>
-        <w:t xml:space="preserve">  method-name-or-keyword</w:t>
-      </w:r>
-      <w:r>
-        <w:br/>
-      </w:r>
-      <w:r>
-        <w:rPr>
-          <w:i w:val="0"/>
-        </w:rPr>
-        <w:t>SYMBOL-BEGIN</w:t>
-      </w:r>
-      <w:r>
-        <w:t xml:space="preserve">  variable-name </w:t>
-      </w:r>
-    </w:p>
-    <w:p>
-      <w:pPr>
-        <w:pStyle w:val="Grammar"/>
-      </w:pPr>
-    </w:p>
-    <w:p>
-      <w:pPr>
-        <w:pStyle w:val="Grammar"/>
-      </w:pPr>
-      <w:r>
-        <w:t>symbolic-expression:</w:t>
-      </w:r>
-      <w:r>
-        <w:br/>
-      </w:r>
-      <w:r>
-        <w:rPr>
-          <w:i w:val="0"/>
-        </w:rPr>
-        <w:t>SYMBOL-BEGIN</w:t>
-      </w:r>
-      <w:r>
-        <w:t xml:space="preserve">  </w:t>
-      </w:r>
-      <w:r>
-        <w:t>string-contents</w:t>
-      </w:r>
-      <w:r>
-        <w:rPr>
-          <w:vertAlign w:val="superscript"/>
-        </w:rPr>
-        <w:t>opt</w:t>
-      </w:r>
-      <w:r>
-        <w:t xml:space="preserve"> </w:t>
-      </w:r>
-      <w:r>
-        <w:rPr>
-          <w:i w:val="0"/>
-        </w:rPr>
-        <w:t xml:space="preserve"> STRING-END</w:t>
-      </w:r>
-    </w:p>
-    <w:p>
-      <w:pPr>
-        <w:pStyle w:val="Grammar"/>
-      </w:pPr>
-    </w:p>
-    <w:p>
-      <w:pPr>
-        <w:pStyle w:val="Grammar"/>
-      </w:pPr>
-      <w:r>
-        <w:t>string-contents:</w:t>
-      </w:r>
-      <w:r>
-        <w:br/>
-        <w:t>string-contents  string-content</w:t>
-      </w:r>
-    </w:p>
-    <w:p>
-      <w:pPr>
-        <w:pStyle w:val="Grammar"/>
-      </w:pPr>
-    </w:p>
-    <w:p>
-      <w:pPr>
-        <w:pStyle w:val="Grammar"/>
-      </w:pPr>
-      <w:r>
-        <w:t>string-content:</w:t>
-      </w:r>
-      <w:r>
-        <w:br/>
-      </w:r>
-      <w:r>
-        <w:rPr>
-          <w:i w:val="0"/>
-        </w:rPr>
-        <w:t>STRING-CONTENT</w:t>
-      </w:r>
-      <w:r>
-        <w:rPr>
-          <w:u w:val="single"/>
-        </w:rPr>
-        <w:br/>
-      </w:r>
-      <w:r>
-        <w:rPr>
-          <w:i w:val="0"/>
-        </w:rPr>
-        <w:t>STRING-EMBEDDED-VARIABLE-BEGIN</w:t>
-      </w:r>
-      <w:r>
-        <w:t xml:space="preserve">   embedded-variable</w:t>
-      </w:r>
-      <w:r>
-        <w:br/>
-      </w:r>
-      <w:r>
-        <w:rPr>
-          <w:i w:val="0"/>
-        </w:rPr>
-        <w:t>STRING-EMBEDDED-CODE-BEGIN</w:t>
-      </w:r>
-      <w:r>
-        <w:t xml:space="preserve">   statement-list  </w:t>
-      </w:r>
-      <w:r>
-        <w:rPr>
-          <w:i w:val="0"/>
-        </w:rPr>
-        <w:t>‘}’</w:t>
-      </w:r>
-    </w:p>
-    <w:p>
-      <w:pPr>
-        <w:pStyle w:val="Grammar"/>
-      </w:pPr>
-    </w:p>
-    <w:p>
-      <w:pPr>
-        <w:pStyle w:val="Grammar"/>
-      </w:pPr>
-      <w:r>
-        <w:t>string-embedded-variable:</w:t>
-      </w:r>
-      <w:r>
-        <w:br/>
-      </w:r>
-      <w:r>
-        <w:rPr>
-          <w:i w:val="0"/>
-        </w:rPr>
-        <w:t>GLOBAL-VARIABLE</w:t>
-      </w:r>
-      <w:r>
-        <w:rPr>
-          <w:i w:val="0"/>
-        </w:rPr>
-        <w:br/>
-        <w:t>INSTANCE-VARIABLE</w:t>
-      </w:r>
-      <w:r>
-        <w:rPr>
-          <w:i w:val="0"/>
-        </w:rPr>
-        <w:br/>
-        <w:t>CLASS-VARIABLE</w:t>
-      </w:r>
-      <w:r>
-        <w:br/>
-      </w:r>
-      <w:r>
-        <w:t>match-reference</w:t>
-      </w:r>
-    </w:p>
-    <w:p>
-      <w:pPr>
-        <w:pStyle w:val="Grammar"/>
-      </w:pPr>
-    </w:p>
-    <w:p>
-      <w:pPr>
-        <w:pStyle w:val="Grammar"/>
-      </w:pPr>
-      <w:r>
-        <w:t>string:</w:t>
-      </w:r>
-      <w:r>
-        <w:br/>
-      </w:r>
-      <w:r>
-        <w:rPr>
-          <w:i w:val="0"/>
-        </w:rPr>
-        <w:t>STRING-BEGIN</w:t>
-      </w:r>
-      <w:r>
-        <w:t xml:space="preserve">  </w:t>
-      </w:r>
-      <w:r>
-        <w:t>string-contents</w:t>
-      </w:r>
-      <w:r>
-        <w:rPr>
-          <w:vertAlign w:val="superscript"/>
-        </w:rPr>
-        <w:t>opt</w:t>
-      </w:r>
-      <w:r>
-        <w:t xml:space="preserve">  </w:t>
-      </w:r>
-      <w:r>
-        <w:rPr>
-          <w:i w:val="0"/>
-        </w:rPr>
-        <w:t>STRING-END</w:t>
-      </w:r>
-    </w:p>
-    <w:p>
-      <w:pPr>
-        <w:pStyle w:val="Grammar"/>
-      </w:pPr>
-    </w:p>
-    <w:p>
-      <w:pPr>
-        <w:pStyle w:val="Grammar"/>
-      </w:pPr>
-      <w:r>
-        <w:t>string</w:t>
-      </w:r>
-      <w:r>
-        <w:t>-concatenation:</w:t>
-      </w:r>
-      <w:r>
-        <w:br/>
-        <w:t>string</w:t>
-      </w:r>
-      <w:r>
-        <w:br/>
-        <w:t>string</w:t>
-      </w:r>
-      <w:r>
-        <w:t>-concatenation  string</w:t>
-      </w:r>
-    </w:p>
-    <w:p>
-      <w:pPr>
-        <w:pStyle w:val="Grammar"/>
-      </w:pPr>
-    </w:p>
-    <w:p>
-      <w:pPr>
-        <w:pStyle w:val="Grammar"/>
-      </w:pPr>
-      <w:r>
-        <w:t>shell</w:t>
-      </w:r>
-      <w:r>
-        <w:t>-string</w:t>
-      </w:r>
-      <w:r>
-        <w:t>:</w:t>
-      </w:r>
-      <w:r>
-        <w:br/>
-      </w:r>
-      <w:r>
-        <w:rPr>
-          <w:i w:val="0"/>
-        </w:rPr>
-        <w:t>SHELL</w:t>
-      </w:r>
-      <w:r>
-        <w:rPr>
-          <w:i w:val="0"/>
-        </w:rPr>
-        <w:t>-STRING-BEGIN</w:t>
-      </w:r>
-      <w:r>
-        <w:t xml:space="preserve">  </w:t>
-      </w:r>
-      <w:r>
-        <w:t>string-contents</w:t>
-      </w:r>
-      <w:r>
-        <w:rPr>
-          <w:vertAlign w:val="superscript"/>
-        </w:rPr>
-        <w:t>opt</w:t>
-      </w:r>
-      <w:r>
-        <w:t xml:space="preserve">  </w:t>
-      </w:r>
-      <w:r>
-        <w:rPr>
-          <w:i w:val="0"/>
-        </w:rPr>
-        <w:t>STRING-END</w:t>
-      </w:r>
-    </w:p>
-    <w:p>
-      <w:pPr>
-        <w:pStyle w:val="Grammar"/>
-      </w:pPr>
-    </w:p>
-    <w:p>
-      <w:pPr>
-        <w:pStyle w:val="Grammar"/>
-      </w:pPr>
-      <w:r>
-        <w:t>regular</w:t>
-      </w:r>
-      <w:r>
-        <w:t>-expression</w:t>
-      </w:r>
-      <w:r>
-        <w:t>:</w:t>
-      </w:r>
-      <w:r>
-        <w:br/>
-      </w:r>
-      <w:r>
-        <w:rPr>
-          <w:i w:val="0"/>
-        </w:rPr>
-        <w:t>REGULAR-EXPRESSION-BEGIN</w:t>
-      </w:r>
-      <w:r>
-        <w:t xml:space="preserve">  </w:t>
-      </w:r>
-      <w:r>
-        <w:t>string-contents</w:t>
-      </w:r>
-      <w:r>
-        <w:rPr>
-          <w:vertAlign w:val="superscript"/>
-        </w:rPr>
-        <w:t>opt</w:t>
-      </w:r>
-      <w:r>
-        <w:t xml:space="preserve">  </w:t>
-      </w:r>
-      <w:r>
-        <w:rPr>
-          <w:i w:val="0"/>
-        </w:rPr>
-        <w:t>REGULAR-EXPRESSION-END</w:t>
-      </w:r>
-    </w:p>
-    <w:p>
-      <w:pPr>
-        <w:pStyle w:val="Heading3"/>
-      </w:pPr>
-      <w:r>
-        <w:lastRenderedPageBreak/>
         <w:t xml:space="preserve">Array </w:t>
       </w:r>
       <w:r>
@@ -13006,6 +13176,7 @@
         <w:pStyle w:val="Heading3"/>
       </w:pPr>
       <w:r>
+        <w:lastRenderedPageBreak/>
         <w:t>Operators</w:t>
       </w:r>
     </w:p>
@@ -13075,7 +13246,6 @@
         </w:rPr>
       </w:pPr>
       <w:r>
-        <w:lastRenderedPageBreak/>
         <w:t xml:space="preserve">arg-binary-op:  one of </w:t>
       </w:r>
       <w:r>
@@ -14619,16 +14789,16 @@
             <w:r>
               <w:t xml:space="preserve"> until block passed differs from the </w:t>
             </w:r>
-            <w:commentRangeStart w:id="0"/>
+            <w:commentRangeStart w:id="1"/>
             <w:r>
               <w:t>currently passed block</w:t>
             </w:r>
-            <w:commentRangeEnd w:id="0"/>
+            <w:commentRangeEnd w:id="1"/>
             <w:r>
               <w:rPr>
                 <w:rStyle w:val="CommentReference"/>
               </w:rPr>
-              <w:commentReference w:id="0"/>
+              <w:commentReference w:id="1"/>
             </w:r>
           </w:p>
           <w:p>
@@ -15528,7 +15698,7 @@
       <w:r>
         <w:tab/>
       </w:r>
-      <w:commentRangeStart w:id="1"/>
+      <w:commentRangeStart w:id="2"/>
       <w:proofErr w:type="gramStart"/>
       <w:r>
         <w:t>throw</w:t>
@@ -15556,12 +15726,12 @@
       <w:r>
         <w:t>reason = Retry);</w:t>
       </w:r>
-      <w:commentRangeEnd w:id="1"/>
+      <w:commentRangeEnd w:id="2"/>
       <w:r>
         <w:rPr>
           <w:rStyle w:val="CommentReference"/>
         </w:rPr>
-        <w:commentReference w:id="1"/>
+        <w:commentReference w:id="2"/>
       </w:r>
     </w:p>
     <w:p>
@@ -15760,7 +15930,7 @@
         <w:pStyle w:val="ListParagraph"/>
         <w:ind w:firstLine="720"/>
       </w:pPr>
-      <w:commentRangeStart w:id="2"/>
+      <w:commentRangeStart w:id="3"/>
       <w:proofErr w:type="gramStart"/>
       <w:r>
         <w:t>return</w:t>
@@ -15783,12 +15953,12 @@
       <w:r>
         <w:t>;</w:t>
       </w:r>
-      <w:commentRangeEnd w:id="2"/>
+      <w:commentRangeEnd w:id="3"/>
       <w:r>
         <w:rPr>
           <w:rStyle w:val="CommentReference"/>
         </w:rPr>
-        <w:commentReference w:id="2"/>
+        <w:commentReference w:id="3"/>
       </w:r>
     </w:p>
     <w:p>
@@ -15938,7 +16108,7 @@
       <w:r>
         <w:t>blockFlowControl.ReturnR</w:t>
       </w:r>
-      <w:commentRangeStart w:id="3"/>
+      <w:commentRangeStart w:id="4"/>
       <w:r>
         <w:t>eason</w:t>
       </w:r>
@@ -15946,12 +16116,12 @@
       <w:r>
         <w:t xml:space="preserve"> = Retry;</w:t>
       </w:r>
-      <w:commentRangeEnd w:id="3"/>
+      <w:commentRangeEnd w:id="4"/>
       <w:r>
         <w:rPr>
           <w:rStyle w:val="CommentReference"/>
         </w:rPr>
-        <w:commentReference w:id="3"/>
+        <w:commentReference w:id="4"/>
       </w:r>
     </w:p>
     <w:p>
@@ -17439,7 +17609,7 @@
       <w:r>
         <w:tab/>
       </w:r>
-      <w:commentRangeStart w:id="4"/>
+      <w:commentRangeStart w:id="5"/>
       <w:proofErr w:type="gramStart"/>
       <w:r>
         <w:t>throw</w:t>
@@ -17487,12 +17657,12 @@
       <w:r>
         <w:t>);</w:t>
       </w:r>
-      <w:commentRangeEnd w:id="4"/>
+      <w:commentRangeEnd w:id="5"/>
       <w:r>
         <w:rPr>
           <w:rStyle w:val="CommentReference"/>
         </w:rPr>
-        <w:commentReference w:id="4"/>
+        <w:commentReference w:id="5"/>
       </w:r>
     </w:p>
     <w:p>
@@ -17710,16 +17880,16 @@
       <w:r>
         <w:t xml:space="preserve"> </w:t>
       </w:r>
-      <w:commentRangeStart w:id="5"/>
+      <w:commentRangeStart w:id="6"/>
       <w:r>
         <w:t>= Break</w:t>
       </w:r>
-      <w:commentRangeEnd w:id="5"/>
+      <w:commentRangeEnd w:id="6"/>
       <w:r>
         <w:rPr>
           <w:rStyle w:val="CommentReference"/>
         </w:rPr>
-        <w:commentReference w:id="5"/>
+        <w:commentReference w:id="6"/>
       </w:r>
     </w:p>
     <w:p>
@@ -18277,16 +18447,16 @@
             <w:r>
               <w:tab/>
             </w:r>
-            <w:commentRangeStart w:id="6"/>
+            <w:commentRangeStart w:id="7"/>
             <w:r>
               <w:t># return value of a call to a lambda is nil, otherwise it’s the value passed to the next</w:t>
             </w:r>
-            <w:commentRangeEnd w:id="6"/>
+            <w:commentRangeEnd w:id="7"/>
             <w:r>
               <w:rPr>
                 <w:rStyle w:val="CommentReference"/>
               </w:rPr>
-              <w:commentReference w:id="6"/>
+              <w:commentReference w:id="7"/>
             </w:r>
             <w:r>
               <w:br/>
@@ -18510,7 +18680,7 @@
       <w:r>
         <w:tab/>
       </w:r>
-      <w:commentRangeStart w:id="7"/>
+      <w:commentRangeStart w:id="8"/>
       <w:proofErr w:type="gramStart"/>
       <w:r>
         <w:t>throw</w:t>
@@ -18527,12 +18697,12 @@
       <w:r>
         <w:t>(&lt;expression&gt;, reason = Next);</w:t>
       </w:r>
-      <w:commentRangeEnd w:id="7"/>
+      <w:commentRangeEnd w:id="8"/>
       <w:r>
         <w:rPr>
           <w:rStyle w:val="CommentReference"/>
         </w:rPr>
-        <w:commentReference w:id="7"/>
+        <w:commentReference w:id="8"/>
       </w:r>
     </w:p>
     <w:p>
@@ -18645,7 +18815,7 @@
       <w:pPr>
         <w:ind w:left="720"/>
       </w:pPr>
-      <w:commentRangeStart w:id="8"/>
+      <w:commentRangeStart w:id="9"/>
       <w:r>
         <w:t>&lt;</w:t>
       </w:r>
@@ -18657,12 +18827,12 @@
       <w:r>
         <w:t>&gt;</w:t>
       </w:r>
-      <w:commentRangeEnd w:id="8"/>
+      <w:commentRangeEnd w:id="9"/>
       <w:r>
         <w:rPr>
           <w:rStyle w:val="CommentReference"/>
         </w:rPr>
-        <w:commentReference w:id="8"/>
+        <w:commentReference w:id="9"/>
       </w:r>
     </w:p>
     <w:p>
@@ -18749,7 +18919,7 @@
       <w:pPr>
         <w:ind w:left="720"/>
       </w:pPr>
-      <w:commentRangeStart w:id="9"/>
+      <w:commentRangeStart w:id="10"/>
       <w:proofErr w:type="gramStart"/>
       <w:r>
         <w:t>return</w:t>
@@ -18758,12 +18928,12 @@
       <w:r>
         <w:t xml:space="preserve"> &lt;expression&gt;</w:t>
       </w:r>
-      <w:commentRangeEnd w:id="9"/>
+      <w:commentRangeEnd w:id="10"/>
       <w:r>
         <w:rPr>
           <w:rStyle w:val="CommentReference"/>
         </w:rPr>
-        <w:commentReference w:id="9"/>
+        <w:commentReference w:id="10"/>
       </w:r>
     </w:p>
     <w:p>
@@ -19446,7 +19616,7 @@
       <w:r>
         <w:tab/>
       </w:r>
-      <w:commentRangeStart w:id="10"/>
+      <w:commentRangeStart w:id="11"/>
       <w:proofErr w:type="gramStart"/>
       <w:r>
         <w:t>throw</w:t>
@@ -19466,12 +19636,12 @@
       <w:r>
         <w:t>(reason = Redo);</w:t>
       </w:r>
-      <w:commentRangeEnd w:id="10"/>
+      <w:commentRangeEnd w:id="11"/>
       <w:r>
         <w:rPr>
           <w:rStyle w:val="CommentReference"/>
         </w:rPr>
-        <w:commentReference w:id="10"/>
+        <w:commentReference w:id="11"/>
       </w:r>
     </w:p>
     <w:p>
@@ -21392,7 +21562,7 @@
       <w:r>
         <w:tab/>
       </w:r>
-      <w:commentRangeStart w:id="11"/>
+      <w:commentRangeStart w:id="12"/>
       <w:proofErr w:type="gramStart"/>
       <w:r>
         <w:t>throw</w:t>
@@ -21417,12 +21587,12 @@
       <w:r>
         <w:t>, value)</w:t>
       </w:r>
-      <w:commentRangeEnd w:id="11"/>
+      <w:commentRangeEnd w:id="12"/>
       <w:r>
         <w:rPr>
           <w:rStyle w:val="CommentReference"/>
         </w:rPr>
-        <w:commentReference w:id="11"/>
+        <w:commentReference w:id="12"/>
       </w:r>
     </w:p>
     <w:p>
@@ -21614,7 +21784,7 @@
       <w:r>
         <w:tab/>
       </w:r>
-      <w:commentRangeStart w:id="12"/>
+      <w:commentRangeStart w:id="13"/>
       <w:proofErr w:type="gramStart"/>
       <w:r>
         <w:t>throw</w:t>
@@ -21639,12 +21809,12 @@
       <w:r>
         <w:t>, value)</w:t>
       </w:r>
-      <w:commentRangeEnd w:id="12"/>
+      <w:commentRangeEnd w:id="13"/>
       <w:r>
         <w:rPr>
           <w:rStyle w:val="CommentReference"/>
         </w:rPr>
-        <w:commentReference w:id="12"/>
+        <w:commentReference w:id="13"/>
       </w:r>
     </w:p>
     <w:p>
@@ -23723,7 +23893,7 @@
         </w:rPr>
         <w:t xml:space="preserve">, </w:t>
       </w:r>
-      <w:commentRangeStart w:id="13"/>
+      <w:commentRangeStart w:id="14"/>
       <w:r>
         <w:rPr>
           <w:lang w:val="de-DE"/>
@@ -23736,12 +23906,12 @@
         </w:rPr>
         <w:t>)</w:t>
       </w:r>
-      <w:commentRangeEnd w:id="13"/>
+      <w:commentRangeEnd w:id="14"/>
       <w:r>
         <w:rPr>
           <w:rStyle w:val="CommentReference"/>
         </w:rPr>
-        <w:commentReference w:id="13"/>
+        <w:commentReference w:id="14"/>
       </w:r>
     </w:p>
     <w:p>
@@ -24111,16 +24281,16 @@
       <w:r>
         <w:tab/>
       </w:r>
-      <w:commentRangeStart w:id="14"/>
+      <w:commentRangeStart w:id="15"/>
       <w:r>
         <w:t>...</w:t>
       </w:r>
-      <w:commentRangeEnd w:id="14"/>
+      <w:commentRangeEnd w:id="15"/>
       <w:r>
         <w:rPr>
           <w:rStyle w:val="CommentReference"/>
         </w:rPr>
-        <w:commentReference w:id="14"/>
+        <w:commentReference w:id="15"/>
       </w:r>
       <w:r>
         <w:tab/>
@@ -24844,7 +25014,7 @@
       <w:r>
         <w:tab/>
       </w:r>
-      <w:commentRangeStart w:id="15"/>
+      <w:commentRangeStart w:id="16"/>
       <w:proofErr w:type="gramStart"/>
       <w:r>
         <w:t>filter</w:t>
@@ -24870,12 +25040,12 @@
       <w:r>
         <w:br/>
       </w:r>
-      <w:commentRangeEnd w:id="15"/>
+      <w:commentRangeEnd w:id="16"/>
       <w:r>
         <w:rPr>
           <w:rStyle w:val="CommentReference"/>
         </w:rPr>
-        <w:commentReference w:id="15"/>
+        <w:commentReference w:id="16"/>
       </w:r>
       <w:r>
         <w:tab/>
@@ -25125,19 +25295,19 @@
       <w:r>
         <w:t xml:space="preserve"> &amp;&amp; </w:t>
       </w:r>
-      <w:commentRangeStart w:id="16"/>
+      <w:commentRangeStart w:id="17"/>
       <w:r>
         <w:t xml:space="preserve">old_$! </w:t>
       </w:r>
       <w:r>
         <w:t>!= null</w:t>
       </w:r>
-      <w:commentRangeEnd w:id="16"/>
+      <w:commentRangeEnd w:id="17"/>
       <w:r>
         <w:rPr>
           <w:rStyle w:val="CommentReference"/>
         </w:rPr>
-        <w:commentReference w:id="16"/>
+        <w:commentReference w:id="17"/>
       </w:r>
       <w:r>
         <w:t xml:space="preserve">) throw </w:t>
@@ -25217,7 +25387,7 @@
       <w:r>
         <w:t xml:space="preserve"> || </w:t>
       </w:r>
-      <w:commentRangeStart w:id="17"/>
+      <w:commentRangeStart w:id="18"/>
       <w:r>
         <w:t xml:space="preserve">e is LJE and </w:t>
       </w:r>
@@ -25229,12 +25399,12 @@
       <w:r>
         <w:t xml:space="preserve"> = this</w:t>
       </w:r>
-      <w:commentRangeEnd w:id="17"/>
+      <w:commentRangeEnd w:id="18"/>
       <w:r>
         <w:rPr>
           <w:rStyle w:val="CommentReference"/>
         </w:rPr>
-        <w:commentReference w:id="17"/>
+        <w:commentReference w:id="18"/>
       </w:r>
     </w:p>
     <w:p/>
@@ -25961,17 +26131,17 @@
         </w:rPr>
         <w:t>∷</w:t>
       </w:r>
-      <w:commentRangeStart w:id="18"/>
+      <w:commentRangeStart w:id="19"/>
       <w:r>
         <w:t>CreateForLibraryMethod</w:t>
       </w:r>
-      <w:commentRangeEnd w:id="18"/>
+      <w:commentRangeEnd w:id="19"/>
       <w:proofErr w:type="spellEnd"/>
       <w:r>
         <w:rPr>
           <w:rStyle w:val="CommentReference"/>
         </w:rPr>
-        <w:commentReference w:id="18"/>
+        <w:commentReference w:id="19"/>
       </w:r>
       <w:r>
         <w:t>(</w:t>
@@ -27074,7 +27244,7 @@
         </w:rPr>
         <w:t>(</w:t>
       </w:r>
-      <w:commentRangeStart w:id="19"/>
+      <w:commentRangeStart w:id="20"/>
       <w:proofErr w:type="spellStart"/>
       <w:r>
         <w:rPr>
@@ -27082,13 +27252,13 @@
         </w:rPr>
         <w:t>blockFlowControl</w:t>
       </w:r>
-      <w:commentRangeEnd w:id="19"/>
+      <w:commentRangeEnd w:id="20"/>
       <w:proofErr w:type="spellEnd"/>
       <w:r>
         <w:rPr>
           <w:rStyle w:val="CommentReference"/>
         </w:rPr>
-        <w:commentReference w:id="19"/>
+        <w:commentReference w:id="20"/>
       </w:r>
       <w:r>
         <w:rPr>
@@ -27768,7 +27938,7 @@
       <w:r>
         <w:t>catch</w:t>
       </w:r>
-      <w:commentRangeStart w:id="20"/>
+      <w:commentRangeStart w:id="21"/>
       <w:proofErr w:type="gramEnd"/>
       <w:r>
         <w:t xml:space="preserve"> (</w:t>
@@ -27787,12 +27957,12 @@
       <w:r>
         <w:t xml:space="preserve"> </w:t>
       </w:r>
-      <w:commentRangeEnd w:id="20"/>
+      <w:commentRangeEnd w:id="21"/>
       <w:r>
         <w:rPr>
           <w:rStyle w:val="CommentReference"/>
         </w:rPr>
-        <w:commentReference w:id="20"/>
+        <w:commentReference w:id="21"/>
       </w:r>
       <w:r>
         <w:br/>
@@ -28265,16 +28435,16 @@
       <w:r>
         <w:t xml:space="preserve">) </w:t>
       </w:r>
-      <w:commentRangeStart w:id="21"/>
+      <w:commentRangeStart w:id="22"/>
       <w:r>
         <w:t>break;</w:t>
       </w:r>
-      <w:commentRangeEnd w:id="21"/>
+      <w:commentRangeEnd w:id="22"/>
       <w:r>
         <w:rPr>
           <w:rStyle w:val="CommentReference"/>
         </w:rPr>
-        <w:commentReference w:id="21"/>
+        <w:commentReference w:id="22"/>
       </w:r>
     </w:p>
     <w:p>
@@ -28289,7 +28459,7 @@
       <w:r>
         <w:t xml:space="preserve"> (</w:t>
       </w:r>
-      <w:commentRangeStart w:id="22"/>
+      <w:commentRangeStart w:id="23"/>
       <w:r>
         <w:t xml:space="preserve">block == </w:t>
       </w:r>
@@ -28297,13 +28467,13 @@
       <w:r>
         <w:t>proc</w:t>
       </w:r>
-      <w:commentRangeEnd w:id="22"/>
+      <w:commentRangeEnd w:id="23"/>
       <w:proofErr w:type="spellEnd"/>
       <w:r>
         <w:rPr>
           <w:rStyle w:val="CommentReference"/>
         </w:rPr>
-        <w:commentReference w:id="22"/>
+        <w:commentReference w:id="23"/>
       </w:r>
       <w:r>
         <w:t>)</w:t>
@@ -28337,7 +28507,7 @@
         <w:rPr>
           <w:rStyle w:val="CommentReference"/>
         </w:rPr>
-        <w:commentReference w:id="23"/>
+        <w:commentReference w:id="24"/>
       </w:r>
       <w:r>
         <w:t xml:space="preserve"> // return result; repeat try-block, etc.</w:t>
@@ -28521,21 +28691,21 @@
         </w:rPr>
         <w:t>proc.</w:t>
       </w:r>
-      <w:commentRangeStart w:id="24"/>
+      <w:commentRangeStart w:id="25"/>
       <w:r>
         <w:rPr>
           <w:color w:val="BFBFBF" w:themeColor="background1" w:themeShade="BF"/>
         </w:rPr>
         <w:t>Converter</w:t>
       </w:r>
-      <w:commentRangeEnd w:id="24"/>
+      <w:commentRangeEnd w:id="25"/>
       <w:proofErr w:type="spellEnd"/>
       <w:r>
         <w:rPr>
           <w:rStyle w:val="CommentReference"/>
           <w:color w:val="BFBFBF" w:themeColor="background1" w:themeShade="BF"/>
         </w:rPr>
-        <w:commentReference w:id="24"/>
+        <w:commentReference w:id="25"/>
       </w:r>
       <w:r>
         <w:rPr>
@@ -30458,7 +30628,7 @@
           <v:shape id="_x0000_i1025" type="#_x0000_t75" style="width:480.9pt;height:487pt" o:ole="">
             <v:imagedata r:id="rId14" o:title=""/>
           </v:shape>
-          <o:OLEObject Type="Embed" ProgID="Visio.Drawing.11" ShapeID="_x0000_i1025" DrawAspect="Content" ObjectID="_1342348526" r:id="rId15"/>
+          <o:OLEObject Type="Embed" ProgID="Visio.Drawing.11" ShapeID="_x0000_i1025" DrawAspect="Content" ObjectID="_1342981035" r:id="rId15"/>
         </w:object>
       </w:r>
     </w:p>
@@ -32427,8 +32597,6 @@
       <w:r>
         <w:t xml:space="preserve"> value of RHS/LHS</w:t>
       </w:r>
-      <w:bookmarkStart w:id="25" w:name="_GoBack"/>
-      <w:bookmarkEnd w:id="25"/>
     </w:p>
     <w:p>
       <w:r>
@@ -34553,7 +34721,7 @@
           <v:shape id="_x0000_i1026" type="#_x0000_t75" style="width:453.75pt;height:426.55pt" o:ole="">
             <v:imagedata r:id="rId17" o:title=""/>
           </v:shape>
-          <o:OLEObject Type="Embed" ProgID="Visio.Drawing.11" ShapeID="_x0000_i1026" DrawAspect="Content" ObjectID="_1342348527" r:id="rId18"/>
+          <o:OLEObject Type="Embed" ProgID="Visio.Drawing.11" ShapeID="_x0000_i1026" DrawAspect="Content" ObjectID="_1342981036" r:id="rId18"/>
         </w:object>
       </w:r>
     </w:p>
@@ -38176,7 +38344,7 @@
           <v:shape id="_x0000_i1027" type="#_x0000_t75" style="width:213.95pt;height:126.35pt" o:ole="">
             <v:imagedata r:id="rId19" o:title=""/>
           </v:shape>
-          <o:OLEObject Type="Embed" ProgID="Visio.Drawing.11" ShapeID="_x0000_i1027" DrawAspect="Content" ObjectID="_1342348528" r:id="rId20"/>
+          <o:OLEObject Type="Embed" ProgID="Visio.Drawing.11" ShapeID="_x0000_i1027" DrawAspect="Content" ObjectID="_1342981037" r:id="rId20"/>
         </w:object>
       </w:r>
     </w:p>
@@ -39070,7 +39238,7 @@
 
 <file path=word/comments.xml><?xml version="1.0" encoding="utf-8"?>
 <w:comments xmlns:wpc="http://schemas.microsoft.com/office/word/2010/wordprocessingCanvas" xmlns:mc="http://schemas.openxmlformats.org/markup-compatibility/2006" xmlns:o="urn:schemas-microsoft-com:office:office" xmlns:r="http://schemas.openxmlformats.org/officeDocument/2006/relationships" xmlns:m="http://schemas.openxmlformats.org/officeDocument/2006/math" xmlns:v="urn:schemas-microsoft-com:vml" xmlns:wp14="http://schemas.microsoft.com/office/word/2010/wordprocessingDrawing" xmlns:wp="http://schemas.openxmlformats.org/drawingml/2006/wordprocessingDrawing" xmlns:w10="urn:schemas-microsoft-com:office:word" xmlns:w="http://schemas.openxmlformats.org/wordprocessingml/2006/main" xmlns:w14="http://schemas.microsoft.com/office/word/2010/wordml" xmlns:wpg="http://schemas.microsoft.com/office/word/2010/wordprocessingGroup" xmlns:wpi="http://schemas.microsoft.com/office/word/2010/wordprocessingInk" xmlns:wne="http://schemas.microsoft.com/office/word/2006/wordml" xmlns:wps="http://schemas.microsoft.com/office/word/2010/wordprocessingShape" mc:Ignorable="w14 wp14">
-  <w:comment w:id="0" w:author="Tomas Matousek" w:date="2009-08-04T15:01:00Z" w:initials="TM">
+  <w:comment w:id="1" w:author="Tomas Matousek" w:date="2009-08-04T15:01:00Z" w:initials="TM">
     <w:p>
       <w:pPr>
         <w:pStyle w:val="CommentText"/>
@@ -39089,80 +39257,6 @@
         <w:t>frame.Block</w:t>
       </w:r>
       <w:proofErr w:type="spellEnd"/>
-    </w:p>
-  </w:comment>
-  <w:comment w:id="1" w:author="Tomas Matousek" w:date="2009-08-04T15:01:00Z" w:initials="TM">
-    <w:p>
-      <w:pPr>
-        <w:pStyle w:val="CommentText"/>
-      </w:pPr>
-      <w:r>
-        <w:rPr>
-          <w:rStyle w:val="CommentReference"/>
-        </w:rPr>
-        <w:annotationRef/>
-      </w:r>
-      <w:r>
-        <w:t>Exception caught by</w:t>
-      </w:r>
-      <w:r>
-        <w:br/>
-        <w:t>1) rescue clause</w:t>
-      </w:r>
-    </w:p>
-    <w:p>
-      <w:pPr>
-        <w:pStyle w:val="CommentText"/>
-      </w:pPr>
-      <w:r>
-        <w:t xml:space="preserve">2) </w:t>
-      </w:r>
-      <w:proofErr w:type="gramStart"/>
-      <w:r>
-        <w:t>yield</w:t>
-      </w:r>
-      <w:proofErr w:type="gramEnd"/>
-      <w:r>
-        <w:br/>
-        <w:t xml:space="preserve">3) </w:t>
-      </w:r>
-      <w:proofErr w:type="spellStart"/>
-      <w:r>
-        <w:t>Proc#call</w:t>
-      </w:r>
-      <w:proofErr w:type="spellEnd"/>
-    </w:p>
-    <w:p>
-      <w:pPr>
-        <w:pStyle w:val="CommentText"/>
-      </w:pPr>
-      <w:r>
-        <w:t xml:space="preserve">4) </w:t>
-      </w:r>
-      <w:proofErr w:type="gramStart"/>
-      <w:r>
-        <w:t>built-ins</w:t>
-      </w:r>
-      <w:proofErr w:type="gramEnd"/>
-      <w:r>
-        <w:t xml:space="preserve"> yielding to a block</w:t>
-      </w:r>
-    </w:p>
-    <w:p>
-      <w:pPr>
-        <w:pStyle w:val="CommentText"/>
-      </w:pPr>
-      <w:r>
-        <w:t xml:space="preserve">5) </w:t>
-      </w:r>
-      <w:proofErr w:type="gramStart"/>
-      <w:r>
-        <w:t>user</w:t>
-      </w:r>
-      <w:proofErr w:type="gramEnd"/>
-      <w:r>
-        <w:t xml:space="preserve"> method call with a block</w:t>
-      </w:r>
     </w:p>
   </w:comment>
   <w:comment w:id="2" w:author="Tomas Matousek" w:date="2009-08-04T15:01:00Z" w:initials="TM">
@@ -39177,7 +39271,11 @@
         <w:annotationRef/>
       </w:r>
       <w:r>
-        <w:t>Checked by callers:</w:t>
+        <w:t>Exception caught by</w:t>
+      </w:r>
+      <w:r>
+        <w:br/>
+        <w:t>1) rescue clause</w:t>
       </w:r>
     </w:p>
     <w:p>
@@ -39185,22 +39283,53 @@
         <w:pStyle w:val="CommentText"/>
       </w:pPr>
       <w:r>
-        <w:t xml:space="preserve">1) </w:t>
+        <w:t xml:space="preserve">2) </w:t>
       </w:r>
       <w:proofErr w:type="gramStart"/>
       <w:r>
+        <w:t>yield</w:t>
+      </w:r>
+      <w:proofErr w:type="gramEnd"/>
+      <w:r>
+        <w:br/>
+        <w:t xml:space="preserve">3) </w:t>
+      </w:r>
+      <w:proofErr w:type="spellStart"/>
+      <w:r>
+        <w:t>Proc#call</w:t>
+      </w:r>
+      <w:proofErr w:type="spellEnd"/>
+    </w:p>
+    <w:p>
+      <w:pPr>
+        <w:pStyle w:val="CommentText"/>
+      </w:pPr>
+      <w:r>
+        <w:t xml:space="preserve">4) </w:t>
+      </w:r>
+      <w:proofErr w:type="gramStart"/>
+      <w:r>
+        <w:t>built-ins</w:t>
+      </w:r>
+      <w:proofErr w:type="gramEnd"/>
+      <w:r>
+        <w:t xml:space="preserve"> yielding to a block</w:t>
+      </w:r>
+    </w:p>
+    <w:p>
+      <w:pPr>
+        <w:pStyle w:val="CommentText"/>
+      </w:pPr>
+      <w:r>
+        <w:t xml:space="preserve">5) </w:t>
+      </w:r>
+      <w:proofErr w:type="gramStart"/>
+      <w:r>
         <w:t>user</w:t>
       </w:r>
       <w:proofErr w:type="gramEnd"/>
       <w:r>
         <w:t xml:space="preserve"> method call with a block</w:t>
-      </w:r>
-      <w:r>
-        <w:br/>
-      </w:r>
-      <w:r>
-        <w:br/>
-        <w:t>The caller implements 3.1. – 3.2.</w:t>
       </w:r>
     </w:p>
   </w:comment>
@@ -39216,58 +39345,30 @@
         <w:annotationRef/>
       </w:r>
       <w:r>
-        <w:rPr>
-          <w:rStyle w:val="CommentReference"/>
-        </w:rPr>
-        <w:t>Checked by callers</w:t>
+        <w:t>Checked by callers:</w:t>
+      </w:r>
+    </w:p>
+    <w:p>
+      <w:pPr>
+        <w:pStyle w:val="CommentText"/>
+      </w:pPr>
+      <w:r>
+        <w:t xml:space="preserve">1) </w:t>
       </w:r>
       <w:proofErr w:type="gramStart"/>
       <w:r>
-        <w:rPr>
-          <w:rStyle w:val="CommentReference"/>
-        </w:rPr>
-        <w:t>:</w:t>
+        <w:t>user</w:t>
       </w:r>
       <w:proofErr w:type="gramEnd"/>
       <w:r>
-        <w:br/>
-        <w:t>1) yield</w:t>
-      </w:r>
-    </w:p>
-    <w:p>
-      <w:pPr>
-        <w:pStyle w:val="CommentText"/>
-      </w:pPr>
-      <w:r>
-        <w:t xml:space="preserve">2) </w:t>
-      </w:r>
-      <w:proofErr w:type="spellStart"/>
-      <w:r>
-        <w:t>Proc#call</w:t>
-      </w:r>
-      <w:proofErr w:type="spellEnd"/>
-    </w:p>
-    <w:p>
-      <w:pPr>
-        <w:pStyle w:val="CommentText"/>
-      </w:pPr>
-      <w:r>
-        <w:t xml:space="preserve">3) </w:t>
-      </w:r>
-      <w:proofErr w:type="gramStart"/>
-      <w:r>
-        <w:t>built-ins</w:t>
-      </w:r>
-      <w:proofErr w:type="gramEnd"/>
-      <w:r>
-        <w:t xml:space="preserve"> yielding to a block</w:t>
-      </w:r>
-      <w:r>
-        <w:br/>
-      </w:r>
-      <w:r>
-        <w:br/>
-        <w:t>The caller implements 4.1. – 4.2.</w:t>
+        <w:t xml:space="preserve"> method call with a block</w:t>
+      </w:r>
+      <w:r>
+        <w:br/>
+      </w:r>
+      <w:r>
+        <w:br/>
+        <w:t>The caller implements 3.1. – 3.2.</w:t>
       </w:r>
     </w:p>
   </w:comment>
@@ -39277,6 +39378,73 @@
         <w:pStyle w:val="CommentText"/>
       </w:pPr>
       <w:r>
+        <w:rPr>
+          <w:rStyle w:val="CommentReference"/>
+        </w:rPr>
+        <w:annotationRef/>
+      </w:r>
+      <w:r>
+        <w:rPr>
+          <w:rStyle w:val="CommentReference"/>
+        </w:rPr>
+        <w:t>Checked by callers</w:t>
+      </w:r>
+      <w:proofErr w:type="gramStart"/>
+      <w:r>
+        <w:rPr>
+          <w:rStyle w:val="CommentReference"/>
+        </w:rPr>
+        <w:t>:</w:t>
+      </w:r>
+      <w:proofErr w:type="gramEnd"/>
+      <w:r>
+        <w:br/>
+        <w:t>1) yield</w:t>
+      </w:r>
+    </w:p>
+    <w:p>
+      <w:pPr>
+        <w:pStyle w:val="CommentText"/>
+      </w:pPr>
+      <w:r>
+        <w:t xml:space="preserve">2) </w:t>
+      </w:r>
+      <w:proofErr w:type="spellStart"/>
+      <w:r>
+        <w:t>Proc#call</w:t>
+      </w:r>
+      <w:proofErr w:type="spellEnd"/>
+    </w:p>
+    <w:p>
+      <w:pPr>
+        <w:pStyle w:val="CommentText"/>
+      </w:pPr>
+      <w:r>
+        <w:t xml:space="preserve">3) </w:t>
+      </w:r>
+      <w:proofErr w:type="gramStart"/>
+      <w:r>
+        <w:t>built-ins</w:t>
+      </w:r>
+      <w:proofErr w:type="gramEnd"/>
+      <w:r>
+        <w:t xml:space="preserve"> yielding to a block</w:t>
+      </w:r>
+      <w:r>
+        <w:br/>
+      </w:r>
+      <w:r>
+        <w:br/>
+        <w:t>The caller implements 4.1. – 4.2.</w:t>
+      </w:r>
+    </w:p>
+  </w:comment>
+  <w:comment w:id="5" w:author="Tomas Matousek" w:date="2009-08-04T15:01:00Z" w:initials="TM">
+    <w:p>
+      <w:pPr>
+        <w:pStyle w:val="CommentText"/>
+      </w:pPr>
+      <w:r>
         <w:t>Exception c</w:t>
       </w:r>
       <w:r>
@@ -39869,7 +40037,7 @@
       </w:r>
     </w:p>
   </w:comment>
-  <w:comment w:id="5" w:author="Tomas Matousek" w:date="2009-08-04T15:01:00Z" w:initials="TM">
+  <w:comment w:id="6" w:author="Tomas Matousek" w:date="2009-08-04T15:01:00Z" w:initials="TM">
     <w:p>
       <w:pPr>
         <w:pStyle w:val="CommentText"/>
@@ -39930,22 +40098,6 @@
       <w:r>
         <w:br/>
         <w:t>The caller implements 4.1. - 4.2.</w:t>
-      </w:r>
-    </w:p>
-  </w:comment>
-  <w:comment w:id="6" w:author="Tomas Matousek" w:date="2009-08-04T15:01:00Z" w:initials="TM">
-    <w:p>
-      <w:pPr>
-        <w:pStyle w:val="CommentText"/>
-      </w:pPr>
-      <w:r>
-        <w:rPr>
-          <w:rStyle w:val="CommentReference"/>
-        </w:rPr>
-        <w:annotationRef/>
-      </w:r>
-      <w:r>
-        <w:t>Seems like MRI bug.</w:t>
       </w:r>
     </w:p>
   </w:comment>
@@ -39961,20 +40113,7 @@
         <w:annotationRef/>
       </w:r>
       <w:r>
-        <w:t>Exception caught by</w:t>
-      </w:r>
-      <w:proofErr w:type="gramStart"/>
-      <w:r>
-        <w:t>:</w:t>
-      </w:r>
-      <w:proofErr w:type="gramEnd"/>
-      <w:r>
-        <w:br/>
-        <w:t>1) loop</w:t>
-      </w:r>
-      <w:r>
-        <w:br/>
-        <w:t>2) block definition</w:t>
+        <w:t>Seems like MRI bug.</w:t>
       </w:r>
     </w:p>
   </w:comment>
@@ -39990,7 +40129,20 @@
         <w:annotationRef/>
       </w:r>
       <w:r>
-        <w:t>Just evaluate for side-effects.</w:t>
+        <w:t>Exception caught by</w:t>
+      </w:r>
+      <w:proofErr w:type="gramStart"/>
+      <w:r>
+        <w:t>:</w:t>
+      </w:r>
+      <w:proofErr w:type="gramEnd"/>
+      <w:r>
+        <w:br/>
+        <w:t>1) loop</w:t>
+      </w:r>
+      <w:r>
+        <w:br/>
+        <w:t>2) block definition</w:t>
       </w:r>
     </w:p>
   </w:comment>
@@ -40006,7 +40158,7 @@
         <w:annotationRef/>
       </w:r>
       <w:r>
-        <w:t>Doesn’t implement the MRI bug.</w:t>
+        <w:t>Just evaluate for side-effects.</w:t>
       </w:r>
     </w:p>
   </w:comment>
@@ -40022,36 +40174,7 @@
         <w:annotationRef/>
       </w:r>
       <w:r>
-        <w:t xml:space="preserve">Exception caught by </w:t>
-      </w:r>
-    </w:p>
-    <w:p>
-      <w:pPr>
-        <w:pStyle w:val="CommentText"/>
-      </w:pPr>
-      <w:r>
-        <w:t xml:space="preserve">1) </w:t>
-      </w:r>
-      <w:proofErr w:type="gramStart"/>
-      <w:r>
-        <w:t>loop</w:t>
-      </w:r>
-      <w:proofErr w:type="gramEnd"/>
-    </w:p>
-    <w:p>
-      <w:pPr>
-        <w:pStyle w:val="CommentText"/>
-      </w:pPr>
-      <w:r>
-        <w:t xml:space="preserve">2) </w:t>
-      </w:r>
-      <w:proofErr w:type="gramStart"/>
-      <w:r>
-        <w:t>block</w:t>
-      </w:r>
-      <w:proofErr w:type="gramEnd"/>
-      <w:r>
-        <w:t xml:space="preserve"> definition</w:t>
+        <w:t>Doesn’t implement the MRI bug.</w:t>
       </w:r>
     </w:p>
   </w:comment>
@@ -40067,7 +40190,36 @@
         <w:annotationRef/>
       </w:r>
       <w:r>
-        <w:t>Exception caught by the current method.</w:t>
+        <w:t xml:space="preserve">Exception caught by </w:t>
+      </w:r>
+    </w:p>
+    <w:p>
+      <w:pPr>
+        <w:pStyle w:val="CommentText"/>
+      </w:pPr>
+      <w:r>
+        <w:t xml:space="preserve">1) </w:t>
+      </w:r>
+      <w:proofErr w:type="gramStart"/>
+      <w:r>
+        <w:t>loop</w:t>
+      </w:r>
+      <w:proofErr w:type="gramEnd"/>
+    </w:p>
+    <w:p>
+      <w:pPr>
+        <w:pStyle w:val="CommentText"/>
+      </w:pPr>
+      <w:r>
+        <w:t xml:space="preserve">2) </w:t>
+      </w:r>
+      <w:proofErr w:type="gramStart"/>
+      <w:r>
+        <w:t>block</w:t>
+      </w:r>
+      <w:proofErr w:type="gramEnd"/>
+      <w:r>
+        <w:t xml:space="preserve"> definition</w:t>
       </w:r>
     </w:p>
   </w:comment>
@@ -40083,7 +40235,7 @@
         <w:annotationRef/>
       </w:r>
       <w:r>
-        <w:t>TODO: Optimize this – yield can handle Return reasons.</w:t>
+        <w:t>Exception caught by the current method.</w:t>
       </w:r>
     </w:p>
   </w:comment>
@@ -40099,55 +40251,8 @@
         <w:annotationRef/>
       </w:r>
       <w:r>
-        <w:t xml:space="preserve">Stack </w:t>
-      </w:r>
-      <w:proofErr w:type="spellStart"/>
-      <w:r>
-        <w:t>unwinders</w:t>
-      </w:r>
-      <w:proofErr w:type="spellEnd"/>
-      <w:r>
-        <w:t xml:space="preserve"> and marked LJE exceptions are </w:t>
-      </w:r>
-      <w:proofErr w:type="spellStart"/>
-      <w:r>
-        <w:t>rethrown</w:t>
-      </w:r>
-      <w:proofErr w:type="spellEnd"/>
-      <w:r>
-        <w:t xml:space="preserve">. </w:t>
-      </w:r>
-    </w:p>
-    <w:p>
-      <w:pPr>
-        <w:pStyle w:val="CommentText"/>
-      </w:pPr>
-    </w:p>
-    <w:p>
-      <w:pPr>
-        <w:pStyle w:val="CommentText"/>
-      </w:pPr>
-      <w:r>
-        <w:t>Concatenates stack trace of the exception, which ends in the current frame, with the full stack trace.</w:t>
-      </w:r>
-    </w:p>
-    <w:p>
-      <w:pPr>
-        <w:pStyle w:val="CommentText"/>
-      </w:pPr>
-    </w:p>
-    <w:p>
-      <w:pPr>
-        <w:pStyle w:val="CommentText"/>
-      </w:pPr>
-      <w:r>
-        <w:t>Sets $!</w:t>
-      </w:r>
-    </w:p>
-    <w:p>
-      <w:pPr>
-        <w:pStyle w:val="CommentText"/>
-      </w:pPr>
+        <w:t>TODO: Optimize this – yield can handle Return reasons.</w:t>
+      </w:r>
     </w:p>
   </w:comment>
   <w:comment w:id="14" w:author="Tomas Matousek" w:date="2009-08-04T15:01:00Z" w:initials="TM">
@@ -40162,8 +40267,55 @@
         <w:annotationRef/>
       </w:r>
       <w:r>
-        <w:t>Merge all rescue clauses into one catch block. Add if for each one.</w:t>
-      </w:r>
+        <w:t xml:space="preserve">Stack </w:t>
+      </w:r>
+      <w:proofErr w:type="spellStart"/>
+      <w:r>
+        <w:t>unwinders</w:t>
+      </w:r>
+      <w:proofErr w:type="spellEnd"/>
+      <w:r>
+        <w:t xml:space="preserve"> and marked LJE exceptions are </w:t>
+      </w:r>
+      <w:proofErr w:type="spellStart"/>
+      <w:r>
+        <w:t>rethrown</w:t>
+      </w:r>
+      <w:proofErr w:type="spellEnd"/>
+      <w:r>
+        <w:t xml:space="preserve">. </w:t>
+      </w:r>
+    </w:p>
+    <w:p>
+      <w:pPr>
+        <w:pStyle w:val="CommentText"/>
+      </w:pPr>
+    </w:p>
+    <w:p>
+      <w:pPr>
+        <w:pStyle w:val="CommentText"/>
+      </w:pPr>
+      <w:r>
+        <w:t>Concatenates stack trace of the exception, which ends in the current frame, with the full stack trace.</w:t>
+      </w:r>
+    </w:p>
+    <w:p>
+      <w:pPr>
+        <w:pStyle w:val="CommentText"/>
+      </w:pPr>
+    </w:p>
+    <w:p>
+      <w:pPr>
+        <w:pStyle w:val="CommentText"/>
+      </w:pPr>
+      <w:r>
+        <w:t>Sets $!</w:t>
+      </w:r>
+    </w:p>
+    <w:p>
+      <w:pPr>
+        <w:pStyle w:val="CommentText"/>
+      </w:pPr>
     </w:p>
   </w:comment>
   <w:comment w:id="15" w:author="Tomas Matousek" w:date="2009-08-04T15:01:00Z" w:initials="TM">
@@ -40178,15 +40330,7 @@
         <w:annotationRef/>
       </w:r>
       <w:r>
-        <w:t xml:space="preserve">Ensure catches all exceptions thrown by rescue/else clauses and </w:t>
-      </w:r>
-      <w:proofErr w:type="spellStart"/>
-      <w:r>
-        <w:t>rethrows</w:t>
-      </w:r>
-      <w:proofErr w:type="spellEnd"/>
-      <w:r>
-        <w:t xml:space="preserve"> them at the end of ensure (if it reaches the end)</w:t>
+        <w:t>Merge all rescue clauses into one catch block. Add if for each one.</w:t>
       </w:r>
     </w:p>
   </w:comment>
@@ -40202,27 +40346,16 @@
         <w:annotationRef/>
       </w:r>
       <w:r>
-        <w:t xml:space="preserve">MRI throws nil exception here, which seems like a bug – we don’t support that (see </w:t>
-      </w:r>
-      <w:proofErr w:type="spellStart"/>
-      <w:r>
-        <w:t>CodePlex</w:t>
-      </w:r>
-      <w:proofErr w:type="spellEnd"/>
-      <w:r>
-        <w:t xml:space="preserve"> #</w:t>
-      </w:r>
-      <w:r>
-        <w:t>1554</w:t>
-      </w:r>
-      <w:r>
-        <w:t>).</w:t>
-      </w:r>
-    </w:p>
-    <w:p>
-      <w:pPr>
-        <w:pStyle w:val="CommentText"/>
-      </w:pPr>
+        <w:t xml:space="preserve">Ensure catches all exceptions thrown by rescue/else clauses and </w:t>
+      </w:r>
+      <w:proofErr w:type="spellStart"/>
+      <w:r>
+        <w:t>rethrows</w:t>
+      </w:r>
+      <w:proofErr w:type="spellEnd"/>
+      <w:r>
+        <w:t xml:space="preserve"> them at the end of ensure (if it reaches the end)</w:t>
+      </w:r>
     </w:p>
   </w:comment>
   <w:comment w:id="17" w:author="Tomas Matousek" w:date="2009-08-04T15:01:00Z" w:initials="TM">
@@ -40237,8 +40370,27 @@
         <w:annotationRef/>
       </w:r>
       <w:r>
-        <w:t>Used by: retry</w:t>
-      </w:r>
+        <w:t xml:space="preserve">MRI throws nil exception here, which seems like a bug – we don’t support that (see </w:t>
+      </w:r>
+      <w:proofErr w:type="spellStart"/>
+      <w:r>
+        <w:t>CodePlex</w:t>
+      </w:r>
+      <w:proofErr w:type="spellEnd"/>
+      <w:r>
+        <w:t xml:space="preserve"> #</w:t>
+      </w:r>
+      <w:r>
+        <w:t>1554</w:t>
+      </w:r>
+      <w:r>
+        <w:t>).</w:t>
+      </w:r>
+    </w:p>
+    <w:p>
+      <w:pPr>
+        <w:pStyle w:val="CommentText"/>
+      </w:pPr>
     </w:p>
   </w:comment>
   <w:comment w:id="18" w:author="Tomas Matousek" w:date="2009-08-04T15:01:00Z" w:initials="TM">
@@ -40253,15 +40405,7 @@
         <w:annotationRef/>
       </w:r>
       <w:r>
-        <w:t xml:space="preserve">Sets converter’s </w:t>
-      </w:r>
-      <w:proofErr w:type="spellStart"/>
-      <w:r>
-        <w:t>InActiveMethod</w:t>
-      </w:r>
-      <w:proofErr w:type="spellEnd"/>
-      <w:r>
-        <w:t xml:space="preserve"> flag.</w:t>
+        <w:t>Used by: retry</w:t>
       </w:r>
     </w:p>
   </w:comment>
@@ -40277,7 +40421,15 @@
         <w:annotationRef/>
       </w:r>
       <w:r>
-        <w:t>Or null if the method doesn’t take a block.</w:t>
+        <w:t xml:space="preserve">Sets converter’s </w:t>
+      </w:r>
+      <w:proofErr w:type="spellStart"/>
+      <w:r>
+        <w:t>InActiveMethod</w:t>
+      </w:r>
+      <w:proofErr w:type="spellEnd"/>
+      <w:r>
+        <w:t xml:space="preserve"> flag.</w:t>
       </w:r>
     </w:p>
   </w:comment>
@@ -40293,15 +40445,7 @@
         <w:annotationRef/>
       </w:r>
       <w:r>
-        <w:t xml:space="preserve">Handles </w:t>
-      </w:r>
-      <w:proofErr w:type="spellStart"/>
-      <w:r>
-        <w:t>eval’d</w:t>
-      </w:r>
-      <w:proofErr w:type="spellEnd"/>
-      <w:r>
-        <w:t xml:space="preserve"> redo/next case 4.</w:t>
+        <w:t>Or null if the method doesn’t take a block.</w:t>
       </w:r>
     </w:p>
   </w:comment>
@@ -40317,7 +40461,15 @@
         <w:annotationRef/>
       </w:r>
       <w:r>
-        <w:t>No retry =&gt; terminates the loop.</w:t>
+        <w:t xml:space="preserve">Handles </w:t>
+      </w:r>
+      <w:proofErr w:type="spellStart"/>
+      <w:r>
+        <w:t>eval’d</w:t>
+      </w:r>
+      <w:proofErr w:type="spellEnd"/>
+      <w:r>
+        <w:t xml:space="preserve"> redo/next case 4.</w:t>
       </w:r>
     </w:p>
   </w:comment>
@@ -40333,15 +40485,7 @@
         <w:annotationRef/>
       </w:r>
       <w:r>
-        <w:t xml:space="preserve">Always </w:t>
-      </w:r>
-      <w:proofErr w:type="gramStart"/>
-      <w:r>
-        <w:t>false  at</w:t>
-      </w:r>
-      <w:proofErr w:type="gramEnd"/>
-      <w:r>
-        <w:t xml:space="preserve"> top-level code.</w:t>
+        <w:t>No retry =&gt; terminates the loop.</w:t>
       </w:r>
     </w:p>
   </w:comment>
@@ -40357,26 +40501,50 @@
         <w:annotationRef/>
       </w:r>
       <w:r>
-        <w:t xml:space="preserve">Propagates unwinding until the current frame’s block differs from the block passed to the </w:t>
-      </w:r>
-      <w:proofErr w:type="spellStart"/>
-      <w:r>
-        <w:t>callee</w:t>
-      </w:r>
-      <w:proofErr w:type="spellEnd"/>
-      <w:r>
-        <w:t>.</w:t>
-      </w:r>
-      <w:r>
-        <w:br/>
-      </w:r>
-      <w:r>
-        <w:br/>
-        <w:t>If this method isn’t called with block (block == null) then propagation stops here, the call is retried.</w:t>
+        <w:t xml:space="preserve">Always </w:t>
+      </w:r>
+      <w:proofErr w:type="gramStart"/>
+      <w:r>
+        <w:t>false  at</w:t>
+      </w:r>
+      <w:proofErr w:type="gramEnd"/>
+      <w:r>
+        <w:t xml:space="preserve"> top-level code.</w:t>
       </w:r>
     </w:p>
   </w:comment>
   <w:comment w:id="24" w:author="Tomas Matousek" w:date="2009-08-04T15:01:00Z" w:initials="TM">
+    <w:p>
+      <w:pPr>
+        <w:pStyle w:val="CommentText"/>
+      </w:pPr>
+      <w:r>
+        <w:rPr>
+          <w:rStyle w:val="CommentReference"/>
+        </w:rPr>
+        <w:annotationRef/>
+      </w:r>
+      <w:r>
+        <w:t xml:space="preserve">Propagates unwinding until the current frame’s block differs from the block passed to the </w:t>
+      </w:r>
+      <w:proofErr w:type="spellStart"/>
+      <w:r>
+        <w:t>callee</w:t>
+      </w:r>
+      <w:proofErr w:type="spellEnd"/>
+      <w:r>
+        <w:t>.</w:t>
+      </w:r>
+      <w:r>
+        <w:br/>
+      </w:r>
+      <w:r>
+        <w:br/>
+        <w:t>If this method isn’t called with block (block == null) then propagation stops here, the call is retried.</w:t>
+      </w:r>
+    </w:p>
+  </w:comment>
+  <w:comment w:id="25" w:author="Tomas Matousek" w:date="2009-08-04T15:01:00Z" w:initials="TM">
     <w:p>
       <w:pPr>
         <w:pStyle w:val="CommentText"/>
@@ -47415,6 +47583,24 @@
 </file>
 
 <file path=customXml/item1.xml><?xml version="1.0" encoding="utf-8"?>
+<?mso-contentType ?>
+<FormTemplates xmlns="http://schemas.microsoft.com/sharepoint/v3/contenttype/forms">
+  <Display>DocumentLibraryForm</Display>
+  <Edit>DocumentLibraryForm</Edit>
+  <New>DocumentLibraryForm</New>
+</FormTemplates>
+</file>
+
+<file path=customXml/item2.xml><?xml version="1.0" encoding="utf-8"?>
+<p:properties xmlns:p="http://schemas.microsoft.com/office/2006/metadata/properties" xmlns:xsi="http://www.w3.org/2001/XMLSchema-instance">
+  <documentManagement>
+    <Topic xmlns="c8832296-4e68-476d-87f8-60f3a93ae95c">DLR</Topic>
+    <Getting_x0020_Started xmlns="c8832296-4e68-476d-87f8-60f3a93ae95c">false</Getting_x0020_Started>
+  </documentManagement>
+</p:properties>
+</file>
+
+<file path=customXml/item3.xml><?xml version="1.0" encoding="utf-8"?>
 <ct:contentTypeSchema xmlns:ct="http://schemas.microsoft.com/office/2006/metadata/contentType" xmlns:ma="http://schemas.microsoft.com/office/2006/metadata/properties/metaAttributes" ct:_="" ma:_="" ma:contentTypeName="Document" ma:contentTypeID="0x010100962283C8684E6D4787F860F3A93AE95C" ma:contentTypeVersion="3" ma:contentTypeDescription="Create a new document." ma:contentTypeScope="" ma:versionID="551e1350752b925864d96f0f5d38b4c6">
   <xsd:schema xmlns:xsd="http://www.w3.org/2001/XMLSchema" xmlns:p="http://schemas.microsoft.com/office/2006/metadata/properties" xmlns:ns2="c8832296-4e68-476d-87f8-60f3a93ae95c" targetNamespace="http://schemas.microsoft.com/office/2006/metadata/properties" ma:root="true" ma:fieldsID="f327c30b65b5d040c67f4578584bb71c" ns2:_="">
     <xsd:import namespace="c8832296-4e68-476d-87f8-60f3a93ae95c"/>
@@ -47490,24 +47676,6 @@
     </xsd:complexType>
   </xsd:schema>
 </ct:contentTypeSchema>
-</file>
-
-<file path=customXml/item2.xml><?xml version="1.0" encoding="utf-8"?>
-<p:properties xmlns:p="http://schemas.microsoft.com/office/2006/metadata/properties" xmlns:xsi="http://www.w3.org/2001/XMLSchema-instance">
-  <documentManagement>
-    <Topic xmlns="c8832296-4e68-476d-87f8-60f3a93ae95c">DLR</Topic>
-    <Getting_x0020_Started xmlns="c8832296-4e68-476d-87f8-60f3a93ae95c">false</Getting_x0020_Started>
-  </documentManagement>
-</p:properties>
-</file>
-
-<file path=customXml/item3.xml><?xml version="1.0" encoding="utf-8"?>
-<?mso-contentType ?>
-<FormTemplates xmlns="http://schemas.microsoft.com/sharepoint/v3/contenttype/forms">
-  <Display>DocumentLibraryForm</Display>
-  <Edit>DocumentLibraryForm</Edit>
-  <New>DocumentLibraryForm</New>
-</FormTemplates>
 </file>
 
 <file path=customXml/item4.xml><?xml version="1.0" encoding="utf-8"?>
@@ -47683,6 +47851,23 @@
 </file>
 
 <file path=customXml/itemProps1.xml><?xml version="1.0" encoding="utf-8"?>
+<ds:datastoreItem xmlns:ds="http://schemas.openxmlformats.org/officeDocument/2006/customXml" ds:itemID="{C65D93F9-468F-454B-A6D5-1A89C07F88F9}">
+  <ds:schemaRefs>
+    <ds:schemaRef ds:uri="http://schemas.microsoft.com/sharepoint/v3/contenttype/forms"/>
+  </ds:schemaRefs>
+</ds:datastoreItem>
+</file>
+
+<file path=customXml/itemProps2.xml><?xml version="1.0" encoding="utf-8"?>
+<ds:datastoreItem xmlns:ds="http://schemas.openxmlformats.org/officeDocument/2006/customXml" ds:itemID="{E02A199C-DA69-4412-9A98-8B3A98B66516}">
+  <ds:schemaRefs>
+    <ds:schemaRef ds:uri="http://schemas.microsoft.com/office/2006/metadata/properties"/>
+    <ds:schemaRef ds:uri="c8832296-4e68-476d-87f8-60f3a93ae95c"/>
+  </ds:schemaRefs>
+</ds:datastoreItem>
+</file>
+
+<file path=customXml/itemProps3.xml><?xml version="1.0" encoding="utf-8"?>
 <ds:datastoreItem xmlns:ds="http://schemas.openxmlformats.org/officeDocument/2006/customXml" ds:itemID="{DDACADA7-0D8F-4CD0-8E84-686C797E2941}">
   <ds:schemaRefs>
     <ds:schemaRef ds:uri="http://schemas.microsoft.com/office/2006/metadata/contentType"/>
@@ -47699,23 +47884,6 @@
 </ds:datastoreItem>
 </file>
 
-<file path=customXml/itemProps2.xml><?xml version="1.0" encoding="utf-8"?>
-<ds:datastoreItem xmlns:ds="http://schemas.openxmlformats.org/officeDocument/2006/customXml" ds:itemID="{E02A199C-DA69-4412-9A98-8B3A98B66516}">
-  <ds:schemaRefs>
-    <ds:schemaRef ds:uri="http://schemas.microsoft.com/office/2006/metadata/properties"/>
-    <ds:schemaRef ds:uri="c8832296-4e68-476d-87f8-60f3a93ae95c"/>
-  </ds:schemaRefs>
-</ds:datastoreItem>
-</file>
-
-<file path=customXml/itemProps3.xml><?xml version="1.0" encoding="utf-8"?>
-<ds:datastoreItem xmlns:ds="http://schemas.openxmlformats.org/officeDocument/2006/customXml" ds:itemID="{C65D93F9-468F-454B-A6D5-1A89C07F88F9}">
-  <ds:schemaRefs>
-    <ds:schemaRef ds:uri="http://schemas.microsoft.com/sharepoint/v3/contenttype/forms"/>
-  </ds:schemaRefs>
-</ds:datastoreItem>
-</file>
-
 <file path=customXml/itemProps4.xml><?xml version="1.0" encoding="utf-8"?>
 <ds:datastoreItem xmlns:ds="http://schemas.openxmlformats.org/officeDocument/2006/customXml" ds:itemID="{66EFDA13-66C8-4FBC-BD2C-0FC00665E9E1}">
   <ds:schemaRefs>
@@ -47725,7 +47893,7 @@
 </file>
 
 <file path=customXml/itemProps5.xml><?xml version="1.0" encoding="utf-8"?>
-<ds:datastoreItem xmlns:ds="http://schemas.openxmlformats.org/officeDocument/2006/customXml" ds:itemID="{DF0D57D9-7287-4B83-A6BB-251524640D3D}">
+<ds:datastoreItem xmlns:ds="http://schemas.openxmlformats.org/officeDocument/2006/customXml" ds:itemID="{C028E90D-D5BD-4D74-83FA-D650D289B241}">
   <ds:schemaRefs>
     <ds:schemaRef ds:uri="http://schemas.openxmlformats.org/officeDocument/2006/bibliography"/>
   </ds:schemaRefs>

</xml_diff>